<commit_message>
Apply rules to PCB
</commit_message>
<xml_diff>
--- a/Documentation/Layout Rules and Guidelines.docx
+++ b/Documentation/Layout Rules and Guidelines.docx
@@ -91,12 +91,14 @@
         </w:numPr>
         <w:rPr>
           <w:b/>
+          <w:highlight w:val="green"/>
         </w:rPr>
       </w:pPr>
       <w:proofErr w:type="spellStart"/>
       <w:r>
         <w:rPr>
           <w:b/>
+          <w:highlight w:val="green"/>
         </w:rPr>
         <w:t>Stackup</w:t>
       </w:r>
@@ -109,19 +111,27 @@
           <w:ilvl w:val="1"/>
           <w:numId w:val="1"/>
         </w:numPr>
-      </w:pPr>
-      <w:r>
+        <w:rPr>
+          <w:highlight w:val="green"/>
+        </w:rPr>
+      </w:pPr>
+      <w:r>
+        <w:rPr>
+          <w:highlight w:val="green"/>
+        </w:rPr>
         <w:t xml:space="preserve">Thickness: </w:t>
       </w:r>
       <w:r>
         <w:rPr>
           <w:b/>
+          <w:highlight w:val="green"/>
         </w:rPr>
         <w:t>0.8</w:t>
       </w:r>
       <w:r>
         <w:rPr>
           <w:b/>
+          <w:highlight w:val="green"/>
         </w:rPr>
         <w:t>mm</w:t>
       </w:r>
@@ -133,13 +143,20 @@
           <w:ilvl w:val="1"/>
           <w:numId w:val="1"/>
         </w:numPr>
-      </w:pPr>
-      <w:r>
+        <w:rPr>
+          <w:highlight w:val="green"/>
+        </w:rPr>
+      </w:pPr>
+      <w:r>
+        <w:rPr>
+          <w:highlight w:val="green"/>
+        </w:rPr>
         <w:t>Material:</w:t>
       </w:r>
       <w:r>
         <w:rPr>
           <w:b/>
+          <w:highlight w:val="green"/>
         </w:rPr>
         <w:t xml:space="preserve"> FR-4 or equivalent</w:t>
       </w:r>
@@ -151,15 +168,21 @@
           <w:ilvl w:val="1"/>
           <w:numId w:val="1"/>
         </w:numPr>
-      </w:pPr>
-      <w:r>
+        <w:rPr>
+          <w:highlight w:val="green"/>
+        </w:rPr>
+      </w:pPr>
+      <w:r>
+        <w:rPr>
+          <w:highlight w:val="green"/>
+        </w:rPr>
         <w:t>4</w:t>
       </w:r>
       <w:r>
-        <w:t xml:space="preserve"> </w:t>
-      </w:r>
-      <w:r>
-        <w:t>layers</w:t>
+        <w:rPr>
+          <w:highlight w:val="green"/>
+        </w:rPr>
+        <w:t xml:space="preserve"> layers</w:t>
       </w:r>
     </w:p>
     <w:p>
@@ -172,12 +195,14 @@
         <w:rPr>
           <w:rFonts w:eastAsia="Times New Roman" w:cstheme="minorHAnsi"/>
           <w:color w:val="222222"/>
+          <w:highlight w:val="green"/>
         </w:rPr>
       </w:pPr>
       <w:r>
         <w:rPr>
           <w:rFonts w:eastAsia="Times New Roman" w:cstheme="minorHAnsi"/>
           <w:color w:val="222222"/>
+          <w:highlight w:val="green"/>
         </w:rPr>
         <w:t>L1 - Signal</w:t>
       </w:r>
@@ -192,12 +217,14 @@
         <w:rPr>
           <w:rFonts w:eastAsia="Times New Roman" w:cstheme="minorHAnsi"/>
           <w:color w:val="222222"/>
+          <w:highlight w:val="green"/>
         </w:rPr>
       </w:pPr>
       <w:r>
         <w:rPr>
           <w:rFonts w:eastAsia="Times New Roman" w:cstheme="minorHAnsi"/>
           <w:color w:val="222222"/>
+          <w:highlight w:val="green"/>
         </w:rPr>
         <w:t xml:space="preserve">Thickness: </w:t>
       </w:r>
@@ -205,6 +232,7 @@
         <w:rPr>
           <w:rFonts w:eastAsia="Times New Roman" w:cstheme="minorHAnsi"/>
           <w:color w:val="222222"/>
+          <w:highlight w:val="green"/>
         </w:rPr>
         <w:t>1</w:t>
       </w:r>
@@ -212,6 +240,7 @@
         <w:rPr>
           <w:rFonts w:eastAsia="Times New Roman" w:cstheme="minorHAnsi"/>
           <w:color w:val="222222"/>
+          <w:highlight w:val="green"/>
         </w:rPr>
         <w:t>oz + Plating</w:t>
       </w:r>
@@ -226,12 +255,14 @@
         <w:rPr>
           <w:rFonts w:eastAsia="Times New Roman" w:cstheme="minorHAnsi"/>
           <w:color w:val="222222"/>
+          <w:highlight w:val="green"/>
         </w:rPr>
       </w:pPr>
       <w:r>
         <w:rPr>
           <w:rFonts w:eastAsia="Times New Roman" w:cstheme="minorHAnsi"/>
           <w:color w:val="222222"/>
+          <w:highlight w:val="green"/>
         </w:rPr>
         <w:t>Impedances (±10%)</w:t>
       </w:r>
@@ -246,302 +277,304 @@
         <w:rPr>
           <w:rFonts w:eastAsia="Times New Roman" w:cstheme="minorHAnsi"/>
           <w:color w:val="222222"/>
+          <w:highlight w:val="green"/>
         </w:rPr>
       </w:pPr>
       <w:r>
         <w:rPr>
           <w:rFonts w:eastAsia="Times New Roman" w:cstheme="minorHAnsi"/>
           <w:color w:val="222222"/>
-        </w:rPr>
-        <w:t>Single-Ended: 50</w:t>
-      </w:r>
-      <w:r>
+          <w:highlight w:val="green"/>
+        </w:rPr>
+        <w:t>Single-Ended: 50Ω</w:t>
+      </w:r>
+    </w:p>
+    <w:p>
+      <w:pPr>
+        <w:pStyle w:val="ListParagraph"/>
+        <w:numPr>
+          <w:ilvl w:val="4"/>
+          <w:numId w:val="1"/>
+        </w:numPr>
         <w:rPr>
           <w:rFonts w:eastAsia="Times New Roman" w:cstheme="minorHAnsi"/>
           <w:color w:val="222222"/>
-        </w:rPr>
-        <w:t>Ω</w:t>
-      </w:r>
-    </w:p>
-    <w:p>
-      <w:pPr>
-        <w:pStyle w:val="ListParagraph"/>
-        <w:numPr>
-          <w:ilvl w:val="4"/>
-          <w:numId w:val="1"/>
-        </w:numPr>
+          <w:highlight w:val="green"/>
+        </w:rPr>
+      </w:pPr>
+      <w:r>
         <w:rPr>
           <w:rFonts w:eastAsia="Times New Roman" w:cstheme="minorHAnsi"/>
           <w:color w:val="222222"/>
-        </w:rPr>
-      </w:pPr>
-      <w:r>
+          <w:highlight w:val="green"/>
+        </w:rPr>
+        <w:t>Differential: 90Ω</w:t>
+      </w:r>
+    </w:p>
+    <w:p>
+      <w:pPr>
+        <w:pStyle w:val="ListParagraph"/>
+        <w:numPr>
+          <w:ilvl w:val="2"/>
+          <w:numId w:val="1"/>
+        </w:numPr>
         <w:rPr>
           <w:rFonts w:eastAsia="Times New Roman" w:cstheme="minorHAnsi"/>
           <w:color w:val="222222"/>
-        </w:rPr>
-        <w:t>Differential: 90Ω</w:t>
-      </w:r>
-    </w:p>
-    <w:p>
-      <w:pPr>
-        <w:pStyle w:val="ListParagraph"/>
-        <w:numPr>
-          <w:ilvl w:val="2"/>
-          <w:numId w:val="1"/>
-        </w:numPr>
+          <w:highlight w:val="green"/>
+        </w:rPr>
+      </w:pPr>
+      <w:r>
         <w:rPr>
           <w:rFonts w:eastAsia="Times New Roman" w:cstheme="minorHAnsi"/>
           <w:color w:val="222222"/>
-        </w:rPr>
-      </w:pPr>
+          <w:highlight w:val="green"/>
+        </w:rPr>
+        <w:t>L</w:t>
+      </w:r>
       <w:r>
         <w:rPr>
           <w:rFonts w:eastAsia="Times New Roman" w:cstheme="minorHAnsi"/>
           <w:color w:val="222222"/>
-        </w:rPr>
-        <w:t>L</w:t>
+          <w:highlight w:val="green"/>
+        </w:rPr>
+        <w:t>2</w:t>
       </w:r>
       <w:r>
         <w:rPr>
           <w:rFonts w:eastAsia="Times New Roman" w:cstheme="minorHAnsi"/>
           <w:color w:val="222222"/>
-        </w:rPr>
-        <w:t>2</w:t>
-      </w:r>
-      <w:r>
+          <w:highlight w:val="green"/>
+        </w:rPr>
+        <w:t xml:space="preserve"> - GND</w:t>
+      </w:r>
+    </w:p>
+    <w:p>
+      <w:pPr>
+        <w:pStyle w:val="ListParagraph"/>
+        <w:numPr>
+          <w:ilvl w:val="3"/>
+          <w:numId w:val="1"/>
+        </w:numPr>
         <w:rPr>
           <w:rFonts w:eastAsia="Times New Roman" w:cstheme="minorHAnsi"/>
           <w:color w:val="222222"/>
-        </w:rPr>
-        <w:t xml:space="preserve"> - GND</w:t>
-      </w:r>
-    </w:p>
-    <w:p>
-      <w:pPr>
-        <w:pStyle w:val="ListParagraph"/>
-        <w:numPr>
-          <w:ilvl w:val="3"/>
-          <w:numId w:val="1"/>
-        </w:numPr>
+          <w:highlight w:val="green"/>
+        </w:rPr>
+      </w:pPr>
+      <w:r>
         <w:rPr>
           <w:rFonts w:eastAsia="Times New Roman" w:cstheme="minorHAnsi"/>
           <w:color w:val="222222"/>
-        </w:rPr>
-      </w:pPr>
-      <w:r>
+          <w:highlight w:val="green"/>
+        </w:rPr>
+        <w:t>Thickness: 1oz</w:t>
+      </w:r>
+    </w:p>
+    <w:p>
+      <w:pPr>
+        <w:pStyle w:val="ListParagraph"/>
+        <w:numPr>
+          <w:ilvl w:val="2"/>
+          <w:numId w:val="1"/>
+        </w:numPr>
         <w:rPr>
           <w:rFonts w:eastAsia="Times New Roman" w:cstheme="minorHAnsi"/>
           <w:color w:val="222222"/>
-        </w:rPr>
-        <w:t>Thickness: 1oz</w:t>
-      </w:r>
-    </w:p>
-    <w:p>
-      <w:pPr>
-        <w:pStyle w:val="ListParagraph"/>
-        <w:numPr>
-          <w:ilvl w:val="2"/>
-          <w:numId w:val="1"/>
-        </w:numPr>
+          <w:highlight w:val="green"/>
+        </w:rPr>
+      </w:pPr>
+      <w:r>
         <w:rPr>
           <w:rFonts w:eastAsia="Times New Roman" w:cstheme="minorHAnsi"/>
           <w:color w:val="222222"/>
-        </w:rPr>
-      </w:pPr>
+          <w:highlight w:val="green"/>
+        </w:rPr>
+        <w:t>L</w:t>
+      </w:r>
       <w:r>
         <w:rPr>
           <w:rFonts w:eastAsia="Times New Roman" w:cstheme="minorHAnsi"/>
           <w:color w:val="222222"/>
-        </w:rPr>
-        <w:t>L</w:t>
+          <w:highlight w:val="green"/>
+        </w:rPr>
+        <w:t>3</w:t>
       </w:r>
       <w:r>
         <w:rPr>
           <w:rFonts w:eastAsia="Times New Roman" w:cstheme="minorHAnsi"/>
           <w:color w:val="222222"/>
-        </w:rPr>
-        <w:t>3</w:t>
-      </w:r>
-      <w:r>
+          <w:highlight w:val="green"/>
+        </w:rPr>
+        <w:t xml:space="preserve"> - PWR</w:t>
+      </w:r>
+    </w:p>
+    <w:p>
+      <w:pPr>
+        <w:pStyle w:val="ListParagraph"/>
+        <w:numPr>
+          <w:ilvl w:val="3"/>
+          <w:numId w:val="1"/>
+        </w:numPr>
         <w:rPr>
           <w:rFonts w:eastAsia="Times New Roman" w:cstheme="minorHAnsi"/>
           <w:color w:val="222222"/>
-        </w:rPr>
-        <w:t xml:space="preserve"> - PWR</w:t>
-      </w:r>
-    </w:p>
-    <w:p>
-      <w:pPr>
-        <w:pStyle w:val="ListParagraph"/>
-        <w:numPr>
-          <w:ilvl w:val="3"/>
-          <w:numId w:val="1"/>
-        </w:numPr>
+          <w:highlight w:val="green"/>
+        </w:rPr>
+      </w:pPr>
+      <w:r>
         <w:rPr>
           <w:rFonts w:eastAsia="Times New Roman" w:cstheme="minorHAnsi"/>
           <w:color w:val="222222"/>
-        </w:rPr>
-      </w:pPr>
-      <w:r>
+          <w:highlight w:val="green"/>
+        </w:rPr>
+        <w:t>Thickness: 1oz</w:t>
+      </w:r>
+    </w:p>
+    <w:p>
+      <w:pPr>
+        <w:pStyle w:val="ListParagraph"/>
+        <w:numPr>
+          <w:ilvl w:val="2"/>
+          <w:numId w:val="1"/>
+        </w:numPr>
         <w:rPr>
           <w:rFonts w:eastAsia="Times New Roman" w:cstheme="minorHAnsi"/>
           <w:color w:val="222222"/>
-        </w:rPr>
-        <w:t>Thickness: 1oz</w:t>
-      </w:r>
-    </w:p>
-    <w:p>
-      <w:pPr>
-        <w:pStyle w:val="ListParagraph"/>
-        <w:numPr>
-          <w:ilvl w:val="2"/>
-          <w:numId w:val="1"/>
-        </w:numPr>
+          <w:highlight w:val="green"/>
+        </w:rPr>
+      </w:pPr>
+      <w:r>
         <w:rPr>
           <w:rFonts w:eastAsia="Times New Roman" w:cstheme="minorHAnsi"/>
           <w:color w:val="222222"/>
-        </w:rPr>
-      </w:pPr>
+          <w:highlight w:val="green"/>
+        </w:rPr>
+        <w:t>L</w:t>
+      </w:r>
       <w:r>
         <w:rPr>
           <w:rFonts w:eastAsia="Times New Roman" w:cstheme="minorHAnsi"/>
           <w:color w:val="222222"/>
-        </w:rPr>
-        <w:t>L</w:t>
+          <w:highlight w:val="green"/>
+        </w:rPr>
+        <w:t>4</w:t>
       </w:r>
       <w:r>
         <w:rPr>
           <w:rFonts w:eastAsia="Times New Roman" w:cstheme="minorHAnsi"/>
           <w:color w:val="222222"/>
-        </w:rPr>
-        <w:t>4</w:t>
-      </w:r>
-      <w:r>
+          <w:highlight w:val="green"/>
+        </w:rPr>
+        <w:t xml:space="preserve"> - Signal</w:t>
+      </w:r>
+    </w:p>
+    <w:p>
+      <w:pPr>
+        <w:pStyle w:val="ListParagraph"/>
+        <w:numPr>
+          <w:ilvl w:val="3"/>
+          <w:numId w:val="1"/>
+        </w:numPr>
         <w:rPr>
           <w:rFonts w:eastAsia="Times New Roman" w:cstheme="minorHAnsi"/>
           <w:color w:val="222222"/>
-        </w:rPr>
-        <w:t xml:space="preserve"> - Signal</w:t>
-      </w:r>
-    </w:p>
-    <w:p>
-      <w:pPr>
-        <w:pStyle w:val="ListParagraph"/>
-        <w:numPr>
-          <w:ilvl w:val="3"/>
-          <w:numId w:val="1"/>
-        </w:numPr>
+          <w:highlight w:val="green"/>
+        </w:rPr>
+      </w:pPr>
+      <w:r>
         <w:rPr>
           <w:rFonts w:eastAsia="Times New Roman" w:cstheme="minorHAnsi"/>
           <w:color w:val="222222"/>
-        </w:rPr>
-      </w:pPr>
-      <w:r>
+          <w:highlight w:val="green"/>
+        </w:rPr>
+        <w:t>Thickness: 1oz + Plating</w:t>
+      </w:r>
+    </w:p>
+    <w:p>
+      <w:pPr>
+        <w:pStyle w:val="ListParagraph"/>
+        <w:numPr>
+          <w:ilvl w:val="3"/>
+          <w:numId w:val="1"/>
+        </w:numPr>
         <w:rPr>
           <w:rFonts w:eastAsia="Times New Roman" w:cstheme="minorHAnsi"/>
           <w:color w:val="222222"/>
-        </w:rPr>
-        <w:t xml:space="preserve">Thickness: </w:t>
-      </w:r>
+          <w:highlight w:val="green"/>
+        </w:rPr>
+      </w:pPr>
       <w:r>
         <w:rPr>
           <w:rFonts w:eastAsia="Times New Roman" w:cstheme="minorHAnsi"/>
           <w:color w:val="222222"/>
-        </w:rPr>
-        <w:t>1</w:t>
-      </w:r>
-      <w:r>
+          <w:highlight w:val="green"/>
+        </w:rPr>
+        <w:t>Impedances (±10%)</w:t>
+      </w:r>
+    </w:p>
+    <w:p>
+      <w:pPr>
+        <w:pStyle w:val="ListParagraph"/>
+        <w:numPr>
+          <w:ilvl w:val="4"/>
+          <w:numId w:val="1"/>
+        </w:numPr>
         <w:rPr>
           <w:rFonts w:eastAsia="Times New Roman" w:cstheme="minorHAnsi"/>
           <w:color w:val="222222"/>
-        </w:rPr>
-        <w:t>oz + Plating</w:t>
-      </w:r>
-    </w:p>
-    <w:p>
-      <w:pPr>
-        <w:pStyle w:val="ListParagraph"/>
-        <w:numPr>
-          <w:ilvl w:val="3"/>
-          <w:numId w:val="1"/>
-        </w:numPr>
+          <w:highlight w:val="green"/>
+        </w:rPr>
+      </w:pPr>
+      <w:r>
         <w:rPr>
           <w:rFonts w:eastAsia="Times New Roman" w:cstheme="minorHAnsi"/>
           <w:color w:val="222222"/>
-        </w:rPr>
-      </w:pPr>
-      <w:r>
+          <w:highlight w:val="green"/>
+        </w:rPr>
+        <w:t>Single-Ended 50Ω</w:t>
+      </w:r>
+    </w:p>
+    <w:p>
+      <w:pPr>
+        <w:pStyle w:val="ListParagraph"/>
+        <w:numPr>
+          <w:ilvl w:val="4"/>
+          <w:numId w:val="1"/>
+        </w:numPr>
         <w:rPr>
           <w:rFonts w:eastAsia="Times New Roman" w:cstheme="minorHAnsi"/>
           <w:color w:val="222222"/>
-        </w:rPr>
-        <w:t>Impedances (±10%)</w:t>
-      </w:r>
-    </w:p>
-    <w:p>
-      <w:pPr>
-        <w:pStyle w:val="ListParagraph"/>
-        <w:numPr>
-          <w:ilvl w:val="4"/>
-          <w:numId w:val="1"/>
-        </w:numPr>
+          <w:highlight w:val="green"/>
+        </w:rPr>
+      </w:pPr>
+      <w:r>
         <w:rPr>
           <w:rFonts w:eastAsia="Times New Roman" w:cstheme="minorHAnsi"/>
           <w:color w:val="222222"/>
-        </w:rPr>
-      </w:pPr>
-      <w:r>
+          <w:highlight w:val="green"/>
+        </w:rPr>
+        <w:t>Differential: 90Ω</w:t>
+      </w:r>
+    </w:p>
+    <w:p>
+      <w:pPr>
+        <w:pStyle w:val="ListParagraph"/>
+        <w:numPr>
+          <w:ilvl w:val="1"/>
+          <w:numId w:val="1"/>
+        </w:numPr>
         <w:rPr>
           <w:rFonts w:eastAsia="Times New Roman" w:cstheme="minorHAnsi"/>
           <w:color w:val="222222"/>
-        </w:rPr>
-        <w:t>Single-Ended 50</w:t>
-      </w:r>
+          <w:highlight w:val="green"/>
+        </w:rPr>
+      </w:pPr>
       <w:r>
         <w:rPr>
           <w:rFonts w:eastAsia="Times New Roman" w:cstheme="minorHAnsi"/>
           <w:color w:val="222222"/>
-        </w:rPr>
-        <w:t>Ω</w:t>
-      </w:r>
-    </w:p>
-    <w:p>
-      <w:pPr>
-        <w:pStyle w:val="ListParagraph"/>
-        <w:numPr>
-          <w:ilvl w:val="4"/>
-          <w:numId w:val="1"/>
-        </w:numPr>
-        <w:rPr>
-          <w:rFonts w:eastAsia="Times New Roman" w:cstheme="minorHAnsi"/>
-          <w:color w:val="222222"/>
-        </w:rPr>
-      </w:pPr>
-      <w:r>
-        <w:rPr>
-          <w:rFonts w:eastAsia="Times New Roman" w:cstheme="minorHAnsi"/>
-          <w:color w:val="222222"/>
-        </w:rPr>
-        <w:t>Differential: 90Ω</w:t>
-      </w:r>
-    </w:p>
-    <w:p>
-      <w:pPr>
-        <w:pStyle w:val="ListParagraph"/>
-        <w:numPr>
-          <w:ilvl w:val="1"/>
-          <w:numId w:val="1"/>
-        </w:numPr>
-        <w:rPr>
-          <w:rFonts w:eastAsia="Times New Roman" w:cstheme="minorHAnsi"/>
-          <w:color w:val="222222"/>
-        </w:rPr>
-      </w:pPr>
-      <w:r>
-        <w:rPr>
-          <w:rFonts w:eastAsia="Times New Roman" w:cstheme="minorHAnsi"/>
-          <w:color w:val="222222"/>
+          <w:highlight w:val="green"/>
         </w:rPr>
         <w:t>Details:</w:t>
       </w:r>
@@ -627,11 +660,20 @@
           <w:ilvl w:val="1"/>
           <w:numId w:val="1"/>
         </w:numPr>
-      </w:pPr>
-      <w:r>
+        <w:rPr>
+          <w:highlight w:val="green"/>
+        </w:rPr>
+      </w:pPr>
+      <w:r>
+        <w:rPr>
+          <w:highlight w:val="green"/>
+        </w:rPr>
         <w:t>Power</w:t>
       </w:r>
       <w:r>
+        <w:rPr>
+          <w:highlight w:val="green"/>
+        </w:rPr>
         <w:t xml:space="preserve"> (assumes 1oz copper)</w:t>
       </w:r>
     </w:p>
@@ -644,20 +686,26 @@
         </w:numPr>
         <w:rPr>
           <w:rFonts w:cstheme="minorHAnsi"/>
-        </w:rPr>
-      </w:pPr>
-      <w:r>
+          <w:highlight w:val="green"/>
+        </w:rPr>
+      </w:pPr>
+      <w:r>
+        <w:rPr>
+          <w:highlight w:val="green"/>
+        </w:rPr>
         <w:t xml:space="preserve">High Power: </w:t>
       </w:r>
       <w:r>
         <w:rPr>
           <w:rFonts w:cstheme="minorHAnsi"/>
+          <w:highlight w:val="green"/>
         </w:rPr>
         <w:t>15</w:t>
       </w:r>
       <w:r>
         <w:rPr>
           <w:rFonts w:cstheme="minorHAnsi"/>
+          <w:highlight w:val="green"/>
         </w:rPr>
         <w:t>mil minimum width</w:t>
       </w:r>
@@ -671,17 +719,20 @@
         </w:numPr>
         <w:rPr>
           <w:rFonts w:cstheme="minorHAnsi"/>
+          <w:highlight w:val="green"/>
         </w:rPr>
       </w:pPr>
       <w:r>
         <w:rPr>
           <w:rFonts w:cstheme="minorHAnsi"/>
+          <w:highlight w:val="green"/>
         </w:rPr>
         <w:t xml:space="preserve">Signals: </w:t>
       </w:r>
       <w:r>
         <w:rPr>
           <w:rFonts w:cstheme="minorHAnsi"/>
+          <w:highlight w:val="green"/>
         </w:rPr>
         <w:t>3V3, GND, VBAT, VBUS, VIN_LDO</w:t>
       </w:r>
@@ -693,14 +744,26 @@
           <w:ilvl w:val="2"/>
           <w:numId w:val="1"/>
         </w:numPr>
-      </w:pPr>
-      <w:r>
+        <w:rPr>
+          <w:highlight w:val="green"/>
+        </w:rPr>
+      </w:pPr>
+      <w:r>
+        <w:rPr>
+          <w:highlight w:val="green"/>
+        </w:rPr>
         <w:t xml:space="preserve">All Others: </w:t>
       </w:r>
       <w:r>
+        <w:rPr>
+          <w:highlight w:val="green"/>
+        </w:rPr>
         <w:t>5</w:t>
       </w:r>
       <w:r>
+        <w:rPr>
+          <w:highlight w:val="green"/>
+        </w:rPr>
         <w:t>mil minimum width</w:t>
       </w:r>
     </w:p>
@@ -723,11 +786,20 @@
           <w:ilvl w:val="2"/>
           <w:numId w:val="1"/>
         </w:numPr>
-      </w:pPr>
-      <w:r>
+        <w:rPr>
+          <w:highlight w:val="green"/>
+        </w:rPr>
+      </w:pPr>
+      <w:r>
+        <w:rPr>
+          <w:highlight w:val="green"/>
+        </w:rPr>
         <w:t xml:space="preserve">Signals: </w:t>
       </w:r>
       <w:r>
+        <w:rPr>
+          <w:highlight w:val="green"/>
+        </w:rPr>
         <w:t>SWCLK, SWDIO, SWO</w:t>
       </w:r>
     </w:p>
@@ -738,14 +810,26 @@
           <w:ilvl w:val="2"/>
           <w:numId w:val="1"/>
         </w:numPr>
-      </w:pPr>
-      <w:r>
+        <w:rPr>
+          <w:highlight w:val="green"/>
+        </w:rPr>
+      </w:pPr>
+      <w:r>
+        <w:rPr>
+          <w:highlight w:val="green"/>
+        </w:rPr>
         <w:t xml:space="preserve">Impedance: 50Ω </w:t>
       </w:r>
       <w:r>
+        <w:rPr>
+          <w:highlight w:val="green"/>
+        </w:rPr>
         <w:sym w:font="Symbol" w:char="F0B1"/>
       </w:r>
       <w:r>
+        <w:rPr>
+          <w:highlight w:val="green"/>
+        </w:rPr>
         <w:t xml:space="preserve"> 10% single-ended </w:t>
       </w:r>
     </w:p>
@@ -756,11 +840,20 @@
           <w:ilvl w:val="2"/>
           <w:numId w:val="1"/>
         </w:numPr>
-      </w:pPr>
-      <w:r>
+        <w:rPr>
+          <w:highlight w:val="green"/>
+        </w:rPr>
+      </w:pPr>
+      <w:r>
+        <w:rPr>
+          <w:highlight w:val="green"/>
+        </w:rPr>
         <w:t xml:space="preserve">Routing Layers: Layers 1, and </w:t>
       </w:r>
       <w:r>
+        <w:rPr>
+          <w:highlight w:val="green"/>
+        </w:rPr>
         <w:t>4</w:t>
       </w:r>
     </w:p>
@@ -771,14 +864,26 @@
           <w:ilvl w:val="2"/>
           <w:numId w:val="1"/>
         </w:numPr>
-      </w:pPr>
-      <w:r>
+        <w:rPr>
+          <w:highlight w:val="green"/>
+        </w:rPr>
+      </w:pPr>
+      <w:r>
+        <w:rPr>
+          <w:highlight w:val="green"/>
+        </w:rPr>
         <w:t xml:space="preserve">Maximum trace length of </w:t>
       </w:r>
       <w:r>
+        <w:rPr>
+          <w:highlight w:val="green"/>
+        </w:rPr>
         <w:t>4</w:t>
       </w:r>
       <w:r>
+        <w:rPr>
+          <w:highlight w:val="green"/>
+        </w:rPr>
         <w:t xml:space="preserve"> inches.</w:t>
       </w:r>
     </w:p>
@@ -789,8 +894,14 @@
           <w:ilvl w:val="2"/>
           <w:numId w:val="1"/>
         </w:numPr>
-      </w:pPr>
-      <w:r>
+        <w:rPr>
+          <w:highlight w:val="green"/>
+        </w:rPr>
+      </w:pPr>
+      <w:r>
+        <w:rPr>
+          <w:highlight w:val="green"/>
+        </w:rPr>
         <w:t>Route signals so that there are no stubs.</w:t>
       </w:r>
     </w:p>
@@ -801,8 +912,14 @@
           <w:ilvl w:val="2"/>
           <w:numId w:val="1"/>
         </w:numPr>
-      </w:pPr>
-      <w:r>
+        <w:rPr>
+          <w:highlight w:val="green"/>
+        </w:rPr>
+      </w:pPr>
+      <w:r>
+        <w:rPr>
+          <w:highlight w:val="green"/>
+        </w:rPr>
         <w:t>Keep traces at least 3H away from other signals.</w:t>
       </w:r>
     </w:p>
@@ -825,14 +942,26 @@
           <w:ilvl w:val="2"/>
           <w:numId w:val="1"/>
         </w:numPr>
-      </w:pPr>
-      <w:r>
+        <w:rPr>
+          <w:highlight w:val="green"/>
+        </w:rPr>
+      </w:pPr>
+      <w:r>
+        <w:rPr>
+          <w:highlight w:val="green"/>
+        </w:rPr>
         <w:t>Signals:</w:t>
       </w:r>
       <w:r>
+        <w:rPr>
+          <w:highlight w:val="green"/>
+        </w:rPr>
         <w:t xml:space="preserve"> </w:t>
       </w:r>
       <w:r>
+        <w:rPr>
+          <w:highlight w:val="green"/>
+        </w:rPr>
         <w:t>USB_P/N, USB_IN_P/N</w:t>
       </w:r>
     </w:p>
@@ -843,17 +972,32 @@
           <w:ilvl w:val="2"/>
           <w:numId w:val="1"/>
         </w:numPr>
-      </w:pPr>
-      <w:r>
+        <w:rPr>
+          <w:highlight w:val="green"/>
+        </w:rPr>
+      </w:pPr>
+      <w:r>
+        <w:rPr>
+          <w:highlight w:val="green"/>
+        </w:rPr>
         <w:t>Impedance: 9</w:t>
       </w:r>
       <w:r>
+        <w:rPr>
+          <w:highlight w:val="green"/>
+        </w:rPr>
         <w:t xml:space="preserve">0Ω </w:t>
       </w:r>
       <w:r>
+        <w:rPr>
+          <w:highlight w:val="green"/>
+        </w:rPr>
         <w:sym w:font="Symbol" w:char="F0B1"/>
       </w:r>
       <w:r>
+        <w:rPr>
+          <w:highlight w:val="green"/>
+        </w:rPr>
         <w:t xml:space="preserve"> 10% differential</w:t>
       </w:r>
     </w:p>
@@ -864,17 +1008,32 @@
           <w:ilvl w:val="2"/>
           <w:numId w:val="1"/>
         </w:numPr>
-      </w:pPr>
-      <w:r>
+        <w:rPr>
+          <w:highlight w:val="green"/>
+        </w:rPr>
+      </w:pPr>
+      <w:r>
+        <w:rPr>
+          <w:highlight w:val="green"/>
+        </w:rPr>
         <w:t>Routing Layers: Layers 1</w:t>
       </w:r>
       <w:r>
+        <w:rPr>
+          <w:highlight w:val="green"/>
+        </w:rPr>
         <w:t xml:space="preserve"> </w:t>
       </w:r>
       <w:r>
+        <w:rPr>
+          <w:highlight w:val="green"/>
+        </w:rPr>
         <w:t xml:space="preserve">and </w:t>
       </w:r>
       <w:r>
+        <w:rPr>
+          <w:highlight w:val="green"/>
+        </w:rPr>
         <w:t>4</w:t>
       </w:r>
     </w:p>
@@ -906,8 +1065,14 @@
           <w:ilvl w:val="2"/>
           <w:numId w:val="1"/>
         </w:numPr>
-      </w:pPr>
-      <w:r>
+        <w:rPr>
+          <w:highlight w:val="green"/>
+        </w:rPr>
+      </w:pPr>
+      <w:r>
+        <w:rPr>
+          <w:highlight w:val="green"/>
+        </w:rPr>
         <w:t>Route signals so that there are no stubs.</w:t>
       </w:r>
     </w:p>
@@ -918,11 +1083,20 @@
           <w:ilvl w:val="2"/>
           <w:numId w:val="1"/>
         </w:numPr>
-      </w:pPr>
-      <w:r>
+        <w:rPr>
+          <w:highlight w:val="green"/>
+        </w:rPr>
+      </w:pPr>
+      <w:r>
+        <w:rPr>
+          <w:highlight w:val="green"/>
+        </w:rPr>
         <w:t xml:space="preserve">A maximum of 1 via may be used </w:t>
       </w:r>
       <w:r>
+        <w:rPr>
+          <w:highlight w:val="green"/>
+        </w:rPr>
         <w:t>along the full trace length.</w:t>
       </w:r>
     </w:p>
@@ -971,22 +1145,40 @@
           <w:ilvl w:val="2"/>
           <w:numId w:val="1"/>
         </w:numPr>
-      </w:pPr>
-      <w:r>
+        <w:rPr>
+          <w:highlight w:val="green"/>
+        </w:rPr>
+      </w:pPr>
+      <w:r>
+        <w:rPr>
+          <w:highlight w:val="green"/>
+        </w:rPr>
         <w:t xml:space="preserve">Traces and </w:t>
       </w:r>
       <w:proofErr w:type="spellStart"/>
       <w:r>
+        <w:rPr>
+          <w:highlight w:val="green"/>
+        </w:rPr>
         <w:t>vias</w:t>
       </w:r>
       <w:proofErr w:type="spellEnd"/>
       <w:r>
+        <w:rPr>
+          <w:highlight w:val="green"/>
+        </w:rPr>
         <w:t xml:space="preserve"> should be kept at least 3H away from other signals</w:t>
       </w:r>
       <w:r>
+        <w:rPr>
+          <w:highlight w:val="green"/>
+        </w:rPr>
         <w:t>/fills</w:t>
       </w:r>
       <w:r>
+        <w:rPr>
+          <w:highlight w:val="green"/>
+        </w:rPr>
         <w:t>.</w:t>
       </w:r>
     </w:p>
@@ -1304,7 +1496,7 @@
           <v:shape id="_x0000_i1025" type="#_x0000_t75" style="width:319.9pt;height:175.9pt" o:ole="">
             <v:imagedata r:id="rId9" o:title=""/>
           </v:shape>
-          <o:OLEObject Type="Embed" ProgID="Visio.Drawing.15" ShapeID="_x0000_i1025" DrawAspect="Content" ObjectID="_1616149142" r:id="rId10"/>
+          <o:OLEObject Type="Embed" ProgID="Visio.Drawing.15" ShapeID="_x0000_i1025" DrawAspect="Content" ObjectID="_1616154171" r:id="rId10"/>
         </w:object>
       </w:r>
     </w:p>
@@ -1648,8 +1840,6 @@
           <w:rFonts w:ascii="Calibri" w:hAnsi="Calibri"/>
         </w:rPr>
       </w:pPr>
-      <w:bookmarkStart w:id="0" w:name="_GoBack"/>
-      <w:bookmarkEnd w:id="0"/>
       <w:r>
         <w:rPr>
           <w:rFonts w:ascii="Calibri" w:hAnsi="Calibri"/>
@@ -1910,25 +2100,41 @@
           <w:ilvl w:val="2"/>
           <w:numId w:val="1"/>
         </w:numPr>
-      </w:pPr>
-      <w:r>
+        <w:rPr>
+          <w:highlight w:val="green"/>
+        </w:rPr>
+      </w:pPr>
+      <w:bookmarkStart w:id="0" w:name="_GoBack"/>
+      <w:bookmarkEnd w:id="0"/>
+      <w:r>
+        <w:rPr>
+          <w:highlight w:val="green"/>
+        </w:rPr>
         <w:t>Top Layer</w:t>
       </w:r>
       <w:r>
+        <w:rPr>
+          <w:highlight w:val="green"/>
+        </w:rPr>
         <w:t>:</w:t>
       </w:r>
       <w:r>
+        <w:rPr>
+          <w:highlight w:val="green"/>
+        </w:rPr>
         <w:t xml:space="preserve"> </w:t>
       </w:r>
       <w:r>
         <w:rPr>
           <w:b/>
+          <w:highlight w:val="green"/>
         </w:rPr>
         <w:t>9</w:t>
       </w:r>
       <w:r>
         <w:rPr>
           <w:b/>
+          <w:highlight w:val="green"/>
         </w:rPr>
         <w:t>mm</w:t>
       </w:r>
@@ -1940,19 +2146,27 @@
           <w:ilvl w:val="2"/>
           <w:numId w:val="1"/>
         </w:numPr>
-      </w:pPr>
-      <w:r>
+        <w:rPr>
+          <w:highlight w:val="green"/>
+        </w:rPr>
+      </w:pPr>
+      <w:r>
+        <w:rPr>
+          <w:highlight w:val="green"/>
+        </w:rPr>
         <w:t xml:space="preserve">Bottom Layer: </w:t>
       </w:r>
       <w:r>
         <w:rPr>
           <w:b/>
+          <w:highlight w:val="green"/>
         </w:rPr>
         <w:t>8</w:t>
       </w:r>
       <w:r>
         <w:rPr>
           <w:b/>
+          <w:highlight w:val="green"/>
         </w:rPr>
         <w:t>mm</w:t>
       </w:r>
@@ -5256,6 +5470,7 @@
     <w:lsdException w:name="HTML Sample" w:semiHidden="1" w:unhideWhenUsed="1"/>
     <w:lsdException w:name="HTML Typewriter" w:semiHidden="1" w:unhideWhenUsed="1"/>
     <w:lsdException w:name="HTML Variable" w:semiHidden="1" w:unhideWhenUsed="1"/>
+    <w:lsdException w:name="Normal Table" w:semiHidden="1" w:unhideWhenUsed="1"/>
     <w:lsdException w:name="annotation subject" w:semiHidden="1" w:unhideWhenUsed="1"/>
     <w:lsdException w:name="No List" w:semiHidden="1" w:unhideWhenUsed="1"/>
     <w:lsdException w:name="Outline List 1" w:semiHidden="1" w:unhideWhenUsed="1"/>
@@ -5302,8 +5517,10 @@
     <w:lsdException w:name="Table Subtle 2" w:semiHidden="1" w:unhideWhenUsed="1"/>
     <w:lsdException w:name="Table Web 1" w:semiHidden="1" w:unhideWhenUsed="1"/>
     <w:lsdException w:name="Table Web 2" w:semiHidden="1" w:unhideWhenUsed="1"/>
+    <w:lsdException w:name="Table Web 3" w:semiHidden="1" w:unhideWhenUsed="1"/>
     <w:lsdException w:name="Balloon Text" w:semiHidden="1" w:unhideWhenUsed="1"/>
     <w:lsdException w:name="Table Grid" w:uiPriority="39"/>
+    <w:lsdException w:name="Table Theme" w:semiHidden="1" w:unhideWhenUsed="1"/>
     <w:lsdException w:name="Placeholder Text" w:semiHidden="1"/>
     <w:lsdException w:name="No Spacing" w:uiPriority="1" w:qFormat="1"/>
     <w:lsdException w:name="Light Shading" w:uiPriority="60"/>
@@ -5937,7 +6154,7 @@
 </file>
 
 <file path=customXml/itemProps1.xml><?xml version="1.0" encoding="utf-8"?>
-<ds:datastoreItem xmlns:ds="http://schemas.openxmlformats.org/officeDocument/2006/customXml" ds:itemID="{490503DE-1485-4AC1-9CB3-E205A10C916F}">
+<ds:datastoreItem xmlns:ds="http://schemas.openxmlformats.org/officeDocument/2006/customXml" ds:itemID="{80A9325F-63A2-44F4-BCC0-1B7AD5D3BF1C}">
   <ds:schemaRefs>
     <ds:schemaRef ds:uri="http://schemas.openxmlformats.org/officeDocument/2006/bibliography"/>
   </ds:schemaRefs>

</xml_diff>

<commit_message>
All import rules and DRC fixed
</commit_message>
<xml_diff>
--- a/Documentation/Layout Rules and Guidelines.docx
+++ b/Documentation/Layout Rules and Guidelines.docx
@@ -1501,7 +1501,7 @@
           <v:shape id="_x0000_i1025" type="#_x0000_t75" style="width:320.2pt;height:175.65pt" o:ole="">
             <v:imagedata r:id="rId9" o:title=""/>
           </v:shape>
-          <o:OLEObject Type="Embed" ProgID="Visio.Drawing.15" ShapeID="_x0000_i1025" DrawAspect="Content" ObjectID="_1616170910" r:id="rId10"/>
+          <o:OLEObject Type="Embed" ProgID="Visio.Drawing.15" ShapeID="_x0000_i1025" DrawAspect="Content" ObjectID="_1616171795" r:id="rId10"/>
         </w:object>
       </w:r>
     </w:p>
@@ -1960,8 +1960,14 @@
           <w:ilvl w:val="1"/>
           <w:numId w:val="1"/>
         </w:numPr>
-      </w:pPr>
-      <w:r>
+        <w:rPr>
+          <w:highlight w:val="green"/>
+        </w:rPr>
+      </w:pPr>
+      <w:r>
+        <w:rPr>
+          <w:highlight w:val="green"/>
+        </w:rPr>
         <w:t>Place C4-C6, C9 and R10 near U4.</w:t>
       </w:r>
     </w:p>
@@ -1975,24 +1981,24 @@
         <w:rPr>
           <w:highlight w:val="green"/>
         </w:rPr>
-      </w:pPr>
-      <w:r>
-        <w:rPr>
-          <w:highlight w:val="green"/>
-        </w:rPr>
-        <w:t>Place C10-C13, D4, Q1, R13-R14 and R17 near U5.</w:t>
-      </w:r>
-    </w:p>
-    <w:p>
-      <w:pPr>
-        <w:pStyle w:val="ListParagraph"/>
-        <w:numPr>
-          <w:ilvl w:val="1"/>
-          <w:numId w:val="1"/>
-        </w:numPr>
       </w:pPr>
       <w:bookmarkStart w:id="0" w:name="_GoBack"/>
       <w:bookmarkEnd w:id="0"/>
+      <w:r>
+        <w:rPr>
+          <w:highlight w:val="green"/>
+        </w:rPr>
+        <w:t>Place C10-C13, D4, Q1, R13-R14 and R17 near U5.</w:t>
+      </w:r>
+    </w:p>
+    <w:p>
+      <w:pPr>
+        <w:pStyle w:val="ListParagraph"/>
+        <w:numPr>
+          <w:ilvl w:val="1"/>
+          <w:numId w:val="1"/>
+        </w:numPr>
+      </w:pPr>
       <w:r>
         <w:t>Use the layout example in the figure below for U5.</w:t>
       </w:r>
@@ -6190,7 +6196,7 @@
 </file>
 
 <file path=customXml/itemProps1.xml><?xml version="1.0" encoding="utf-8"?>
-<ds:datastoreItem xmlns:ds="http://schemas.openxmlformats.org/officeDocument/2006/customXml" ds:itemID="{E82CFD64-4F59-4C36-ACB4-89283E5186B2}">
+<ds:datastoreItem xmlns:ds="http://schemas.openxmlformats.org/officeDocument/2006/customXml" ds:itemID="{2B140575-E8DA-4FE8-838C-B2451B2C8BCF}">
   <ds:schemaRefs>
     <ds:schemaRef ds:uri="http://schemas.openxmlformats.org/officeDocument/2006/bibliography"/>
   </ds:schemaRefs>

</xml_diff>

<commit_message>
Silk done, ready for DFM
</commit_message>
<xml_diff>
--- a/Documentation/Layout Rules and Guidelines.docx
+++ b/Documentation/Layout Rules and Guidelines.docx
@@ -741,7 +741,7 @@
         </w:numPr>
         <w:rPr>
           <w:rFonts w:cstheme="minorHAnsi"/>
-          <w:highlight w:val="green"/>
+          <w:highlight w:val="cyan"/>
         </w:rPr>
       </w:pPr>
       <w:r>
@@ -749,37 +749,14 @@
           <w:rFonts w:cstheme="minorHAnsi"/>
           <w:highlight w:val="cyan"/>
         </w:rPr>
-        <w:t>S</w:t>
-      </w:r>
-      <w:bookmarkStart w:id="0" w:name="_GoBack"/>
-      <w:bookmarkEnd w:id="0"/>
+        <w:t xml:space="preserve">Signals: </w:t>
+      </w:r>
       <w:r>
         <w:rPr>
           <w:rFonts w:cstheme="minorHAnsi"/>
           <w:highlight w:val="cyan"/>
         </w:rPr>
-        <w:t xml:space="preserve">ignals: </w:t>
-      </w:r>
-      <w:r>
-        <w:rPr>
-          <w:rFonts w:cstheme="minorHAnsi"/>
-          <w:highlight w:val="cyan"/>
-        </w:rPr>
-        <w:t>3V3</w:t>
-      </w:r>
-      <w:r>
-        <w:rPr>
-          <w:rFonts w:cstheme="minorHAnsi"/>
-          <w:highlight w:val="green"/>
-        </w:rPr>
-        <w:t xml:space="preserve">, GND, </w:t>
-      </w:r>
-      <w:r>
-        <w:rPr>
-          <w:rFonts w:cstheme="minorHAnsi"/>
-          <w:highlight w:val="cyan"/>
-        </w:rPr>
-        <w:t>VBAT, VBUS</w:t>
+        <w:t>3V3, GND, VBAT, VBUS</w:t>
       </w:r>
       <w:r>
         <w:rPr>
@@ -1729,7 +1706,7 @@
           <v:shape id="_x0000_i1025" type="#_x0000_t75" style="width:320.2pt;height:175.65pt" o:ole="">
             <v:imagedata r:id="rId9" o:title=""/>
           </v:shape>
-          <o:OLEObject Type="Embed" ProgID="Visio.Drawing.15" ShapeID="_x0000_i1025" DrawAspect="Content" ObjectID="_1616348232" r:id="rId10"/>
+          <o:OLEObject Type="Embed" ProgID="Visio.Drawing.15" ShapeID="_x0000_i1025" DrawAspect="Content" ObjectID="_1616351842" r:id="rId10"/>
         </w:object>
       </w:r>
     </w:p>
@@ -2526,11 +2503,13 @@
         </w:numPr>
         <w:rPr>
           <w:b/>
+          <w:highlight w:val="cyan"/>
         </w:rPr>
       </w:pPr>
       <w:r>
         <w:rPr>
           <w:b/>
+          <w:highlight w:val="cyan"/>
         </w:rPr>
         <w:t>Manufacturing</w:t>
       </w:r>
@@ -2542,17 +2521,27 @@
           <w:ilvl w:val="1"/>
           <w:numId w:val="1"/>
         </w:numPr>
-      </w:pPr>
-      <w:r>
+        <w:rPr>
+          <w:highlight w:val="cyan"/>
+        </w:rPr>
+      </w:pPr>
+      <w:r>
+        <w:rPr>
+          <w:highlight w:val="cyan"/>
+        </w:rPr>
         <w:t>Please add the fab number (</w:t>
       </w:r>
       <w:r>
         <w:rPr>
           <w:b/>
+          <w:highlight w:val="cyan"/>
         </w:rPr>
         <w:t>BS-V1</w:t>
       </w:r>
       <w:r>
+        <w:rPr>
+          <w:highlight w:val="cyan"/>
+        </w:rPr>
         <w:t>) in copper on either the top or bottom layer in a corner of the board.</w:t>
       </w:r>
     </w:p>
@@ -2563,36 +2552,30 @@
           <w:ilvl w:val="1"/>
           <w:numId w:val="1"/>
         </w:numPr>
-      </w:pPr>
-      <w:r>
-        <w:t xml:space="preserve">Please add the </w:t>
-      </w:r>
-      <w:r>
-        <w:t>assembly</w:t>
-      </w:r>
-      <w:r>
-        <w:t xml:space="preserve"> number (</w:t>
+        <w:rPr>
+          <w:highlight w:val="cyan"/>
+        </w:rPr>
+      </w:pPr>
+      <w:bookmarkStart w:id="0" w:name="_GoBack"/>
+      <w:bookmarkEnd w:id="0"/>
+      <w:r>
+        <w:rPr>
+          <w:highlight w:val="cyan"/>
+        </w:rPr>
+        <w:t>Please add the assembly number (</w:t>
       </w:r>
       <w:r>
         <w:rPr>
           <w:b/>
-        </w:rPr>
-        <w:t>BS-V1</w:t>
-      </w:r>
-      <w:r>
-        <w:rPr>
-          <w:b/>
-        </w:rPr>
-        <w:t>-ASSY</w:t>
-      </w:r>
-      <w:r>
-        <w:t xml:space="preserve">) in </w:t>
-      </w:r>
-      <w:r>
-        <w:t>silkscreen</w:t>
-      </w:r>
-      <w:r>
-        <w:t xml:space="preserve"> on either the top or bottom layer in a corner of the board.</w:t>
+          <w:highlight w:val="cyan"/>
+        </w:rPr>
+        <w:t>BS-V1-ASSY</w:t>
+      </w:r>
+      <w:r>
+        <w:rPr>
+          <w:highlight w:val="cyan"/>
+        </w:rPr>
+        <w:t>) in silkscreen on either the top or bottom layer in a corner of the board.</w:t>
       </w:r>
     </w:p>
     <w:p>
@@ -2602,14 +2585,26 @@
           <w:ilvl w:val="1"/>
           <w:numId w:val="1"/>
         </w:numPr>
-      </w:pPr>
-      <w:r>
+        <w:rPr>
+          <w:highlight w:val="cyan"/>
+        </w:rPr>
+      </w:pPr>
+      <w:r>
+        <w:rPr>
+          <w:highlight w:val="cyan"/>
+        </w:rPr>
         <w:t>Cr</w:t>
       </w:r>
       <w:r>
+        <w:rPr>
+          <w:highlight w:val="cyan"/>
+        </w:rPr>
         <w:t xml:space="preserve">eate a silkscreen rectangle </w:t>
       </w:r>
       <w:r>
+        <w:rPr>
+          <w:highlight w:val="cyan"/>
+        </w:rPr>
         <w:t>for writing in the board number in marker.</w:t>
       </w:r>
     </w:p>
@@ -2620,8 +2615,14 @@
           <w:ilvl w:val="1"/>
           <w:numId w:val="1"/>
         </w:numPr>
-      </w:pPr>
-      <w:r>
+        <w:rPr>
+          <w:highlight w:val="cyan"/>
+        </w:rPr>
+      </w:pPr>
+      <w:r>
+        <w:rPr>
+          <w:highlight w:val="cyan"/>
+        </w:rPr>
         <w:t>Add MSX Consulting signature in silkscreen on the board.</w:t>
       </w:r>
     </w:p>
@@ -6492,7 +6493,7 @@
 </file>
 
 <file path=customXml/itemProps1.xml><?xml version="1.0" encoding="utf-8"?>
-<ds:datastoreItem xmlns:ds="http://schemas.openxmlformats.org/officeDocument/2006/customXml" ds:itemID="{9A4A29E3-176A-4D32-9A26-A1720E3B6250}">
+<ds:datastoreItem xmlns:ds="http://schemas.openxmlformats.org/officeDocument/2006/customXml" ds:itemID="{2EBFB63D-ECA4-4651-86DE-91555729E4EA}">
   <ds:schemaRefs>
     <ds:schemaRef ds:uri="http://schemas.openxmlformats.org/officeDocument/2006/bibliography"/>
   </ds:schemaRefs>

</xml_diff>